<commit_message>
changed icon and desc
</commit_message>
<xml_diff>
--- a/KingsAndEmperorsOfRussia/iOS/KingsAndEmperorsOfRussia/AppStore/Descriptions/KingsAndEmperorsOfRussiaDescriptions.docx
+++ b/KingsAndEmperorsOfRussia/iOS/KingsAndEmperorsOfRussia/AppStore/Descriptions/KingsAndEmperorsOfRussiaDescriptions.docx
@@ -5,83 +5,73 @@
     <w:p>
       <w:pPr>
         <w:rPr>
-          <w:lang w:val="en-US"/>
+          <w:rFonts w:ascii="Arial" w:eastAsia="Times New Roman" w:hAnsi="Arial" w:cs="Arial"/>
+          <w:lang w:eastAsia="ru-RU"/>
         </w:rPr>
       </w:pPr>
       <w:r>
         <w:rPr>
-          <w:lang w:val="en-US"/>
-        </w:rPr>
-        <w:t>English version:</w:t>
+          <w:rFonts w:ascii="Arial" w:eastAsia="Times New Roman" w:hAnsi="Arial" w:cs="Arial"/>
+          <w:shd w:val="clear" w:color="auto" w:fill="FFFFFF"/>
+          <w:lang w:eastAsia="ru-RU"/>
+        </w:rPr>
+        <w:t>Цари и императоры России – хронология правления</w:t>
       </w:r>
     </w:p>
     <w:p>
       <w:pPr>
-        <w:rPr>
-          <w:lang w:val="en-US"/>
+        <w:shd w:val="clear" w:color="auto" w:fill="FFFFFF"/>
+        <w:spacing w:line="285" w:lineRule="atLeast"/>
+        <w:rPr>
+          <w:rFonts w:ascii="Arial" w:eastAsia="MS Gothic" w:hAnsi="Arial" w:cs="Arial"/>
+          <w:lang w:eastAsia="ru-RU"/>
+        </w:rPr>
+      </w:pPr>
+    </w:p>
+    <w:p>
+      <w:pPr>
+        <w:shd w:val="clear" w:color="auto" w:fill="FFFFFF"/>
+        <w:spacing w:line="285" w:lineRule="atLeast"/>
+        <w:rPr>
+          <w:rFonts w:ascii="Arial" w:eastAsia="Times New Roman" w:hAnsi="Arial" w:cs="Arial"/>
+          <w:lang w:eastAsia="ru-RU"/>
         </w:rPr>
       </w:pPr>
       <w:r>
         <w:rPr>
-          <w:lang w:val="en-US"/>
-        </w:rPr>
-        <w:t>___________________________________________</w:t>
+          <w:rFonts w:ascii="Arial" w:eastAsia="Times New Roman" w:hAnsi="Arial" w:cs="Arial"/>
+          <w:lang w:eastAsia="ru-RU"/>
+        </w:rPr>
+        <w:sym w:font="Wingdings" w:char="F056"/>
+      </w:r>
+      <w:r>
+        <w:rPr>
+          <w:rFonts w:ascii="Arial" w:eastAsia="Times New Roman" w:hAnsi="Arial" w:cs="Arial"/>
+          <w:lang w:eastAsia="ru-RU"/>
+        </w:rPr>
+        <w:t xml:space="preserve"> Узнайте хронологию правления Россией </w:t>
       </w:r>
     </w:p>
     <w:p>
       <w:pPr>
-        <w:rPr>
-          <w:rFonts w:ascii="Arial" w:eastAsia="Times New Roman" w:hAnsi="Arial" w:cs="Arial"/>
-          <w:color w:val="666666"/>
-          <w:sz w:val="20"/>
-          <w:szCs w:val="20"/>
-          <w:shd w:val="clear" w:color="auto" w:fill="FFFFFF"/>
-          <w:lang w:val="en-US" w:eastAsia="ru-RU"/>
-        </w:rPr>
-      </w:pPr>
-    </w:p>
-    <w:p>
-      <w:pPr>
-        <w:rPr>
-          <w:rFonts w:ascii="Times New Roman" w:eastAsia="Times New Roman" w:hAnsi="Times New Roman"/>
-          <w:lang w:val="en-US" w:eastAsia="ru-RU"/>
-        </w:rPr>
-      </w:pPr>
-      <w:proofErr w:type="gramStart"/>
-      <w:r>
-        <w:rPr>
-          <w:rFonts w:ascii="Arial" w:eastAsia="Times New Roman" w:hAnsi="Arial" w:cs="Arial"/>
-          <w:color w:val="666666"/>
-          <w:sz w:val="20"/>
-          <w:szCs w:val="20"/>
-          <w:shd w:val="clear" w:color="auto" w:fill="FFFFFF"/>
-          <w:lang w:val="en-US" w:eastAsia="ru-RU"/>
-        </w:rPr>
-        <w:t>Frivolous almanac – chronology in interesting narration.</w:t>
-      </w:r>
-      <w:proofErr w:type="gramEnd"/>
-    </w:p>
-    <w:p>
-      <w:pPr>
         <w:shd w:val="clear" w:color="auto" w:fill="FFFFFF"/>
         <w:spacing w:line="285" w:lineRule="atLeast"/>
         <w:rPr>
-          <w:rFonts w:ascii="Arial" w:eastAsia="Times New Roman" w:hAnsi="Arial" w:cs="Arial"/>
-          <w:color w:val="666666"/>
-          <w:sz w:val="20"/>
-          <w:szCs w:val="20"/>
-          <w:lang w:val="en-US" w:eastAsia="ru-RU"/>
+          <w:rFonts w:ascii="Arial" w:hAnsi="Arial" w:cs="Arial"/>
         </w:rPr>
       </w:pPr>
       <w:r>
         <w:rPr>
-          <w:rFonts w:ascii="Arial" w:eastAsia="Times New Roman" w:hAnsi="Arial" w:cs="Arial"/>
-          <w:color w:val="666666"/>
-          <w:sz w:val="20"/>
-          <w:szCs w:val="20"/>
-          <w:lang w:val="en-US" w:eastAsia="ru-RU"/>
-        </w:rPr>
-        <w:t>Content is in Russian language.</w:t>
+          <w:rFonts w:ascii="Arial" w:hAnsi="Arial" w:cs="Arial"/>
+        </w:rPr>
+        <w:t xml:space="preserve">Хронология правления от Рюрика до Николая </w:t>
+      </w:r>
+      <w:r>
+        <w:rPr>
+          <w:rFonts w:ascii="Arial" w:hAnsi="Arial" w:cs="Arial"/>
+          <w:lang w:val="en-US"/>
+        </w:rPr>
+        <w:t>II</w:t>
       </w:r>
     </w:p>
     <w:p>
@@ -89,86 +79,32 @@
         <w:shd w:val="clear" w:color="auto" w:fill="FFFFFF"/>
         <w:spacing w:line="285" w:lineRule="atLeast"/>
         <w:rPr>
-          <w:rFonts w:ascii="Arial" w:eastAsia="Times New Roman" w:hAnsi="Arial" w:cs="Arial"/>
-          <w:color w:val="666666"/>
-          <w:sz w:val="20"/>
-          <w:szCs w:val="20"/>
-          <w:lang w:val="en-US" w:eastAsia="ru-RU"/>
+          <w:rFonts w:ascii="Arial" w:hAnsi="Arial" w:cs="Arial"/>
+        </w:rPr>
+      </w:pPr>
+    </w:p>
+    <w:p>
+      <w:pPr>
+        <w:shd w:val="clear" w:color="auto" w:fill="FFFFFF"/>
+        <w:spacing w:line="285" w:lineRule="atLeast"/>
+        <w:rPr>
+          <w:rFonts w:ascii="Arial" w:eastAsia="Times New Roman" w:hAnsi="Arial" w:cs="Arial"/>
+          <w:lang w:eastAsia="ru-RU"/>
         </w:rPr>
       </w:pPr>
       <w:r>
         <w:rPr>
-          <w:rFonts w:ascii="MS Gothic" w:eastAsia="MS Gothic" w:hAnsi="MS Gothic" w:cs="MS Gothic" w:hint="eastAsia"/>
-          <w:color w:val="666666"/>
-          <w:sz w:val="20"/>
-          <w:szCs w:val="20"/>
-          <w:lang w:val="en-US" w:eastAsia="ru-RU"/>
-        </w:rPr>
-        <w:t>★</w:t>
+          <w:rFonts w:ascii="Arial" w:eastAsia="Times New Roman" w:hAnsi="Arial" w:cs="Arial"/>
+          <w:lang w:eastAsia="ru-RU"/>
+        </w:rPr>
+        <w:sym w:font="Wingdings" w:char="F056"/>
       </w:r>
       <w:r>
         <w:rPr>
           <w:rFonts w:ascii="Arial" w:eastAsia="Times New Roman" w:hAnsi="Arial" w:cs="Arial"/>
-          <w:color w:val="666666"/>
-          <w:sz w:val="20"/>
-          <w:szCs w:val="20"/>
-          <w:lang w:val="en-US" w:eastAsia="ru-RU"/>
-        </w:rPr>
-        <w:t xml:space="preserve"> Find out what happened this day years ago.</w:t>
-      </w:r>
-      <w:r>
-        <w:rPr>
-          <w:rFonts w:ascii="Arial" w:eastAsia="Times New Roman" w:hAnsi="Arial" w:cs="Arial"/>
-          <w:color w:val="666666"/>
-          <w:sz w:val="20"/>
-          <w:szCs w:val="20"/>
-          <w:lang w:val="en-US" w:eastAsia="ru-RU"/>
-        </w:rPr>
-        <w:br/>
-      </w:r>
-      <w:proofErr w:type="gramStart"/>
-      <w:r>
-        <w:rPr>
-          <w:rFonts w:ascii="Arial" w:eastAsia="Times New Roman" w:hAnsi="Arial" w:cs="Arial"/>
-          <w:color w:val="666666"/>
-          <w:sz w:val="20"/>
-          <w:szCs w:val="20"/>
-          <w:lang w:val="en-US" w:eastAsia="ru-RU"/>
-        </w:rPr>
-        <w:t>Informative, funny, spicy, sometimes shocking stories and facts of the current day in the historical retrospect.</w:t>
-      </w:r>
-      <w:proofErr w:type="gramEnd"/>
-      <w:r>
-        <w:rPr>
-          <w:rFonts w:ascii="Arial" w:eastAsia="Times New Roman" w:hAnsi="Arial" w:cs="Arial"/>
-          <w:color w:val="666666"/>
-          <w:sz w:val="20"/>
-          <w:szCs w:val="20"/>
-          <w:lang w:val="en-US" w:eastAsia="ru-RU"/>
-        </w:rPr>
-        <w:t xml:space="preserve"> </w:t>
-      </w:r>
-      <w:proofErr w:type="gramStart"/>
-      <w:r>
-        <w:rPr>
-          <w:rFonts w:ascii="Arial" w:eastAsia="Times New Roman" w:hAnsi="Arial" w:cs="Arial"/>
-          <w:color w:val="666666"/>
-          <w:sz w:val="20"/>
-          <w:szCs w:val="20"/>
-          <w:lang w:val="en-US" w:eastAsia="ru-RU"/>
-        </w:rPr>
-        <w:t>Holliday, sayings and traditions of that day.</w:t>
-      </w:r>
-      <w:proofErr w:type="gramEnd"/>
-      <w:r>
-        <w:rPr>
-          <w:rFonts w:ascii="Arial" w:eastAsia="Times New Roman" w:hAnsi="Arial" w:cs="Arial"/>
-          <w:color w:val="666666"/>
-          <w:sz w:val="20"/>
-          <w:szCs w:val="20"/>
-          <w:lang w:val="en-US" w:eastAsia="ru-RU"/>
-        </w:rPr>
-        <w:t xml:space="preserve"> Illustrations, video stories, anecdotes and quizzes for each day.</w:t>
+          <w:lang w:eastAsia="ru-RU"/>
+        </w:rPr>
+        <w:t xml:space="preserve"> Запомните генеалогию происхождения правителей</w:t>
       </w:r>
     </w:p>
     <w:p>
@@ -177,42 +113,31 @@
         <w:spacing w:line="285" w:lineRule="atLeast"/>
         <w:rPr>
           <w:rFonts w:ascii="Arial" w:eastAsia="Times New Roman" w:hAnsi="Arial" w:cs="Arial"/>
-          <w:color w:val="666666"/>
-          <w:sz w:val="20"/>
-          <w:szCs w:val="20"/>
-          <w:lang w:val="en-US" w:eastAsia="ru-RU"/>
+          <w:lang w:eastAsia="ru-RU"/>
         </w:rPr>
       </w:pPr>
       <w:r>
         <w:rPr>
-          <w:rFonts w:ascii="MS Gothic" w:eastAsia="MS Gothic" w:hAnsi="MS Gothic" w:cs="MS Gothic" w:hint="eastAsia"/>
-          <w:color w:val="666666"/>
-          <w:sz w:val="20"/>
-          <w:szCs w:val="20"/>
-          <w:lang w:val="en-US" w:eastAsia="ru-RU"/>
-        </w:rPr>
-        <w:t>★</w:t>
+          <w:rFonts w:ascii="Arial" w:eastAsia="Times New Roman" w:hAnsi="Arial" w:cs="Arial"/>
+          <w:lang w:eastAsia="ru-RU"/>
+        </w:rPr>
+        <w:t xml:space="preserve">Генеалогическое древо </w:t>
       </w:r>
+      <w:proofErr w:type="spellStart"/>
       <w:r>
         <w:rPr>
           <w:rFonts w:ascii="Arial" w:eastAsia="Times New Roman" w:hAnsi="Arial" w:cs="Arial"/>
-          <w:color w:val="666666"/>
-          <w:sz w:val="20"/>
-          <w:szCs w:val="20"/>
-          <w:lang w:val="en-US" w:eastAsia="ru-RU"/>
-        </w:rPr>
-        <w:t xml:space="preserve"> Participate in quizzes</w:t>
+          <w:lang w:eastAsia="ru-RU"/>
+        </w:rPr>
+        <w:t>Рюриков</w:t>
       </w:r>
+      <w:proofErr w:type="spellEnd"/>
       <w:r>
         <w:rPr>
           <w:rFonts w:ascii="Arial" w:eastAsia="Times New Roman" w:hAnsi="Arial" w:cs="Arial"/>
-          <w:color w:val="666666"/>
-          <w:sz w:val="20"/>
-          <w:szCs w:val="20"/>
-          <w:lang w:val="en-US" w:eastAsia="ru-RU"/>
-        </w:rPr>
-        <w:br/>
-        <w:t>Some stories include game, competing parts, quizzes etc.</w:t>
+          <w:lang w:eastAsia="ru-RU"/>
+        </w:rPr>
+        <w:t xml:space="preserve"> и Романовых</w:t>
       </w:r>
     </w:p>
     <w:p>
@@ -220,43 +145,32 @@
         <w:shd w:val="clear" w:color="auto" w:fill="FFFFFF"/>
         <w:spacing w:line="285" w:lineRule="atLeast"/>
         <w:rPr>
-          <w:rFonts w:ascii="Arial" w:eastAsia="Times New Roman" w:hAnsi="Arial" w:cs="Arial"/>
-          <w:color w:val="666666"/>
-          <w:sz w:val="20"/>
-          <w:szCs w:val="20"/>
-          <w:lang w:val="en-US" w:eastAsia="ru-RU"/>
+          <w:rFonts w:ascii="Arial" w:hAnsi="Arial" w:cs="Arial"/>
+        </w:rPr>
+      </w:pPr>
+    </w:p>
+    <w:p>
+      <w:pPr>
+        <w:shd w:val="clear" w:color="auto" w:fill="FFFFFF"/>
+        <w:spacing w:line="285" w:lineRule="atLeast"/>
+        <w:rPr>
+          <w:rFonts w:ascii="Arial" w:eastAsia="Times New Roman" w:hAnsi="Arial" w:cs="Arial"/>
+          <w:lang w:eastAsia="ru-RU"/>
         </w:rPr>
       </w:pPr>
       <w:r>
         <w:rPr>
-          <w:rFonts w:ascii="MS Gothic" w:eastAsia="MS Gothic" w:hAnsi="MS Gothic" w:cs="MS Gothic" w:hint="eastAsia"/>
-          <w:color w:val="666666"/>
-          <w:sz w:val="20"/>
-          <w:szCs w:val="20"/>
-          <w:lang w:val="en-US" w:eastAsia="ru-RU"/>
-        </w:rPr>
-        <w:t>★</w:t>
+          <w:rFonts w:ascii="Arial" w:eastAsia="Times New Roman" w:hAnsi="Arial" w:cs="Arial"/>
+          <w:lang w:eastAsia="ru-RU"/>
+        </w:rPr>
+        <w:sym w:font="Wingdings" w:char="F056"/>
       </w:r>
       <w:r>
         <w:rPr>
           <w:rFonts w:ascii="Arial" w:eastAsia="Times New Roman" w:hAnsi="Arial" w:cs="Arial"/>
-          <w:color w:val="666666"/>
-          <w:sz w:val="20"/>
-          <w:szCs w:val="20"/>
-          <w:lang w:val="en-US" w:eastAsia="ru-RU"/>
-        </w:rPr>
-        <w:t xml:space="preserve"> Share with friends</w:t>
-      </w:r>
-      <w:r>
-        <w:rPr>
-          <w:rFonts w:ascii="Arial" w:eastAsia="Times New Roman" w:hAnsi="Arial" w:cs="Arial"/>
-          <w:color w:val="666666"/>
-          <w:sz w:val="20"/>
-          <w:szCs w:val="20"/>
-          <w:lang w:val="en-US" w:eastAsia="ru-RU"/>
-        </w:rPr>
-        <w:br/>
-        <w:t>Almanac gives possibility to share interesting facts with your friends.</w:t>
+          <w:lang w:eastAsia="ru-RU"/>
+        </w:rPr>
+        <w:t xml:space="preserve"> Спойте гимн Российской империи</w:t>
       </w:r>
     </w:p>
     <w:p>
@@ -264,35 +178,16 @@
         <w:shd w:val="clear" w:color="auto" w:fill="FFFFFF"/>
         <w:spacing w:line="285" w:lineRule="atLeast"/>
         <w:rPr>
-          <w:rFonts w:ascii="MS Gothic" w:eastAsia="MS Gothic" w:hAnsi="MS Gothic" w:cs="MS Gothic"/>
-          <w:color w:val="666666"/>
-          <w:sz w:val="20"/>
-          <w:szCs w:val="20"/>
-          <w:lang w:val="en-US" w:eastAsia="ru-RU"/>
-        </w:rPr>
-      </w:pPr>
-    </w:p>
-    <w:p>
-      <w:pPr>
-        <w:shd w:val="clear" w:color="auto" w:fill="FFFFFF"/>
-        <w:spacing w:line="285" w:lineRule="atLeast"/>
-        <w:rPr>
-          <w:rFonts w:ascii="Arial" w:eastAsia="Times New Roman" w:hAnsi="Arial" w:cs="Arial"/>
-          <w:color w:val="666666"/>
-          <w:sz w:val="20"/>
-          <w:szCs w:val="20"/>
-          <w:lang w:val="en-US" w:eastAsia="ru-RU"/>
+          <w:rFonts w:ascii="Arial" w:eastAsia="Times New Roman" w:hAnsi="Arial" w:cs="Arial"/>
+          <w:lang w:eastAsia="ru-RU"/>
         </w:rPr>
       </w:pPr>
       <w:r>
         <w:rPr>
           <w:rFonts w:ascii="Arial" w:eastAsia="Times New Roman" w:hAnsi="Arial" w:cs="Arial"/>
-          <w:color w:val="666666"/>
-          <w:sz w:val="20"/>
-          <w:szCs w:val="20"/>
-          <w:lang w:val="en-US" w:eastAsia="ru-RU"/>
-        </w:rPr>
-        <w:t>The project is in progress. It won’t be boring. Follow the updates.</w:t>
+          <w:lang w:eastAsia="ru-RU"/>
+        </w:rPr>
+        <w:t>Гимны Российской империи 1816 и 1833 гг.</w:t>
       </w:r>
     </w:p>
     <w:p>
@@ -301,10 +196,7 @@
         <w:spacing w:line="285" w:lineRule="atLeast"/>
         <w:rPr>
           <w:rFonts w:ascii="Arial" w:eastAsia="Times New Roman" w:hAnsi="Arial" w:cs="Arial"/>
-          <w:color w:val="666666"/>
-          <w:sz w:val="20"/>
-          <w:szCs w:val="20"/>
-          <w:lang w:val="en-US" w:eastAsia="ru-RU"/>
+          <w:lang w:eastAsia="ru-RU"/>
         </w:rPr>
       </w:pPr>
     </w:p>
@@ -314,43 +206,22 @@
         <w:spacing w:line="285" w:lineRule="atLeast"/>
         <w:rPr>
           <w:rFonts w:ascii="Arial" w:eastAsia="Times New Roman" w:hAnsi="Arial" w:cs="Arial"/>
-          <w:color w:val="666666"/>
-          <w:sz w:val="20"/>
-          <w:szCs w:val="20"/>
-          <w:lang w:val="en-US" w:eastAsia="ru-RU"/>
+          <w:lang w:eastAsia="ru-RU"/>
         </w:rPr>
       </w:pPr>
       <w:r>
         <w:rPr>
           <w:rFonts w:ascii="Arial" w:eastAsia="Times New Roman" w:hAnsi="Arial" w:cs="Arial"/>
-          <w:color w:val="666666"/>
-          <w:sz w:val="20"/>
-          <w:szCs w:val="20"/>
-          <w:lang w:val="en-US" w:eastAsia="ru-RU"/>
-        </w:rPr>
-        <w:t xml:space="preserve">Dear users, unfortunately, the </w:t>
+          <w:lang w:eastAsia="ru-RU"/>
+        </w:rPr>
+        <w:sym w:font="Wingdings" w:char="F056"/>
       </w:r>
-      <w:proofErr w:type="spellStart"/>
       <w:r>
         <w:rPr>
           <w:rFonts w:ascii="Arial" w:eastAsia="Times New Roman" w:hAnsi="Arial" w:cs="Arial"/>
-          <w:color w:val="666666"/>
-          <w:sz w:val="20"/>
-          <w:szCs w:val="20"/>
-          <w:lang w:val="en-US" w:eastAsia="ru-RU"/>
-        </w:rPr>
-        <w:t>AppStore</w:t>
-      </w:r>
-      <w:proofErr w:type="spellEnd"/>
-      <w:r>
-        <w:rPr>
-          <w:rFonts w:ascii="Arial" w:eastAsia="Times New Roman" w:hAnsi="Arial" w:cs="Arial"/>
-          <w:color w:val="666666"/>
-          <w:sz w:val="20"/>
-          <w:szCs w:val="20"/>
-          <w:lang w:val="en-US" w:eastAsia="ru-RU"/>
-        </w:rPr>
-        <w:t xml:space="preserve"> does not provide a feedback mechanism. For this reason, the program provides support for users: go to menu «I» and write about their proposals or problems and we will answer you and help you.</w:t>
+          <w:lang w:eastAsia="ru-RU"/>
+        </w:rPr>
+        <w:t xml:space="preserve"> Увидьте флаг России</w:t>
       </w:r>
     </w:p>
     <w:p>
@@ -359,401 +230,128 @@
         <w:spacing w:line="285" w:lineRule="atLeast"/>
         <w:rPr>
           <w:rFonts w:ascii="Arial" w:eastAsia="Times New Roman" w:hAnsi="Arial" w:cs="Arial"/>
-          <w:color w:val="666666"/>
-          <w:sz w:val="20"/>
-          <w:szCs w:val="20"/>
-          <w:lang w:val="en-US" w:eastAsia="ru-RU"/>
-        </w:rPr>
-      </w:pPr>
-    </w:p>
-    <w:p>
-      <w:pPr>
-        <w:shd w:val="clear" w:color="auto" w:fill="FFFFFF"/>
-        <w:spacing w:line="285" w:lineRule="atLeast"/>
-        <w:rPr>
-          <w:rFonts w:ascii="Arial" w:eastAsia="Times New Roman" w:hAnsi="Arial" w:cs="Arial"/>
-          <w:color w:val="666666"/>
-          <w:sz w:val="20"/>
-          <w:szCs w:val="20"/>
-          <w:lang w:val="en-US" w:eastAsia="ru-RU"/>
+          <w:lang w:eastAsia="ru-RU"/>
         </w:rPr>
       </w:pPr>
       <w:r>
         <w:rPr>
           <w:rFonts w:ascii="Arial" w:eastAsia="Times New Roman" w:hAnsi="Arial" w:cs="Arial"/>
-          <w:color w:val="666666"/>
-          <w:sz w:val="20"/>
-          <w:szCs w:val="20"/>
-          <w:lang w:val="en-US" w:eastAsia="ru-RU"/>
-        </w:rPr>
-        <w:t>SEO: almanac, frivolous, diary, Angel’s Day, sayings, folk, church festivals, anecdotes, jokes, humor, history</w:t>
+          <w:lang w:eastAsia="ru-RU"/>
+        </w:rPr>
+        <w:t>Цвета флага изменялись</w:t>
       </w:r>
     </w:p>
     <w:p>
       <w:pPr>
-        <w:rPr>
-          <w:rFonts w:ascii="Arial" w:eastAsia="Times New Roman" w:hAnsi="Arial" w:cs="Arial"/>
-          <w:color w:val="666666"/>
-          <w:sz w:val="20"/>
-          <w:szCs w:val="20"/>
-          <w:lang w:val="en-US" w:eastAsia="ru-RU"/>
+        <w:shd w:val="clear" w:color="auto" w:fill="FFFFFF"/>
+        <w:spacing w:line="285" w:lineRule="atLeast"/>
+        <w:rPr>
+          <w:rFonts w:ascii="Arial" w:eastAsia="Times New Roman" w:hAnsi="Arial" w:cs="Arial"/>
+          <w:lang w:eastAsia="ru-RU"/>
         </w:rPr>
       </w:pPr>
     </w:p>
     <w:p>
       <w:pPr>
-        <w:rPr>
-          <w:rFonts w:ascii="Arial" w:eastAsia="Times New Roman" w:hAnsi="Arial" w:cs="Arial"/>
-          <w:sz w:val="20"/>
-          <w:szCs w:val="20"/>
-          <w:lang w:val="en-US" w:eastAsia="ru-RU"/>
+        <w:shd w:val="clear" w:color="auto" w:fill="FFFFFF"/>
+        <w:spacing w:line="285" w:lineRule="atLeast"/>
+        <w:rPr>
+          <w:rFonts w:ascii="Arial" w:eastAsia="Times New Roman" w:hAnsi="Arial" w:cs="Arial"/>
+          <w:lang w:eastAsia="ru-RU"/>
         </w:rPr>
       </w:pPr>
       <w:r>
         <w:rPr>
           <w:rFonts w:ascii="Arial" w:eastAsia="Times New Roman" w:hAnsi="Arial" w:cs="Arial"/>
-          <w:sz w:val="20"/>
-          <w:szCs w:val="20"/>
-          <w:lang w:eastAsia="ru-RU"/>
-        </w:rPr>
-        <w:t>Русская версия</w:t>
+          <w:lang w:eastAsia="ru-RU"/>
+        </w:rPr>
+        <w:sym w:font="Wingdings" w:char="F056"/>
       </w:r>
       <w:r>
         <w:rPr>
           <w:rFonts w:ascii="Arial" w:eastAsia="Times New Roman" w:hAnsi="Arial" w:cs="Arial"/>
-          <w:sz w:val="20"/>
-          <w:szCs w:val="20"/>
-          <w:lang w:val="en-US" w:eastAsia="ru-RU"/>
-        </w:rPr>
-        <w:t>:</w:t>
+          <w:lang w:eastAsia="ru-RU"/>
+        </w:rPr>
+        <w:t xml:space="preserve"> Любуйтесь коронами Российских императоров</w:t>
       </w:r>
     </w:p>
     <w:p>
+      <w:pPr>
+        <w:shd w:val="clear" w:color="auto" w:fill="FFFFFF"/>
+        <w:spacing w:line="285" w:lineRule="atLeast"/>
+        <w:rPr>
+          <w:rFonts w:ascii="Arial" w:eastAsia="Times New Roman" w:hAnsi="Arial" w:cs="Arial"/>
+          <w:lang w:eastAsia="ru-RU"/>
+        </w:rPr>
+      </w:pPr>
       <w:r>
-        <w:t>___________________________________________</w:t>
-      </w:r>
-    </w:p>
-    <w:p/>
-    <w:p>
-      <w:pPr>
-        <w:shd w:val="clear" w:color="auto" w:fill="FFFFFF"/>
-        <w:spacing w:line="360" w:lineRule="atLeast"/>
-        <w:rPr>
-          <w:rFonts w:ascii="Arial" w:eastAsia="Times New Roman" w:hAnsi="Arial" w:cs="Arial"/>
-          <w:color w:val="666666"/>
-          <w:sz w:val="20"/>
-          <w:szCs w:val="20"/>
-          <w:lang w:eastAsia="ru-RU"/>
-        </w:rPr>
-      </w:pPr>
-      <w:r>
-        <w:rPr>
-          <w:rFonts w:ascii="Arial" w:eastAsia="Times New Roman" w:hAnsi="Arial" w:cs="Arial"/>
-          <w:color w:val="666666"/>
-          <w:sz w:val="20"/>
-          <w:szCs w:val="20"/>
-          <w:lang w:eastAsia="ru-RU"/>
-        </w:rPr>
-        <w:t>Фривольный календарь – хронология в нескучном изложении.</w:t>
+        <w:rPr>
+          <w:rFonts w:ascii="Arial" w:eastAsia="Times New Roman" w:hAnsi="Arial" w:cs="Arial"/>
+          <w:lang w:eastAsia="ru-RU"/>
+        </w:rPr>
+        <w:t>Короны удивительной красоты</w:t>
       </w:r>
     </w:p>
     <w:p>
       <w:pPr>
         <w:shd w:val="clear" w:color="auto" w:fill="FFFFFF"/>
-        <w:spacing w:line="360" w:lineRule="atLeast"/>
-        <w:rPr>
-          <w:rFonts w:ascii="Arial" w:eastAsia="Times New Roman" w:hAnsi="Arial" w:cs="Arial"/>
-          <w:color w:val="666666"/>
-          <w:sz w:val="20"/>
-          <w:szCs w:val="20"/>
+        <w:spacing w:line="285" w:lineRule="atLeast"/>
+        <w:rPr>
+          <w:rFonts w:ascii="Arial" w:eastAsia="Times New Roman" w:hAnsi="Arial" w:cs="Arial"/>
+          <w:lang w:eastAsia="ru-RU"/>
+        </w:rPr>
+      </w:pPr>
+    </w:p>
+    <w:p>
+      <w:pPr>
+        <w:shd w:val="clear" w:color="auto" w:fill="FFFFFF"/>
+        <w:spacing w:line="285" w:lineRule="atLeast"/>
+        <w:rPr>
+          <w:rFonts w:ascii="Arial" w:eastAsia="Times New Roman" w:hAnsi="Arial" w:cs="Arial"/>
           <w:lang w:eastAsia="ru-RU"/>
         </w:rPr>
       </w:pPr>
       <w:r>
         <w:rPr>
-          <w:rFonts w:ascii="MS Gothic" w:eastAsia="MS Gothic" w:hAnsi="MS Gothic" w:cs="MS Gothic" w:hint="eastAsia"/>
-          <w:color w:val="666666"/>
-          <w:sz w:val="20"/>
-          <w:szCs w:val="20"/>
-          <w:lang w:eastAsia="ru-RU"/>
-        </w:rPr>
-        <w:t>★</w:t>
-      </w:r>
-      <w:r>
-        <w:rPr>
-          <w:rFonts w:ascii="Arial" w:eastAsia="Times New Roman" w:hAnsi="Arial" w:cs="Arial"/>
-          <w:color w:val="666666"/>
-          <w:sz w:val="20"/>
-          <w:szCs w:val="20"/>
-          <w:lang w:eastAsia="ru-RU"/>
-        </w:rPr>
-        <w:t xml:space="preserve"> Узнайте о том, что было этот день</w:t>
-      </w:r>
-      <w:r>
-        <w:rPr>
-          <w:rFonts w:ascii="Arial" w:eastAsia="Times New Roman" w:hAnsi="Arial" w:cs="Arial"/>
-          <w:color w:val="666666"/>
-          <w:sz w:val="20"/>
-          <w:szCs w:val="20"/>
-          <w:lang w:eastAsia="ru-RU"/>
-        </w:rPr>
-        <w:br/>
-        <w:t>Познавательные, смешные, пикантные иногда шокирующие истории и факты текущего дня в исторической ретроспективе. Праздники, приметы, традиции дня. Иллюстрации, видео сюжеты, анекдоты и викторины на каждый день.</w:t>
+          <w:rFonts w:ascii="Arial" w:eastAsia="Times New Roman" w:hAnsi="Arial" w:cs="Arial"/>
+          <w:lang w:eastAsia="ru-RU"/>
+        </w:rPr>
+        <w:t>Программа поможет освежить знания по истории и поможет сдать экзамен.</w:t>
       </w:r>
     </w:p>
     <w:p>
       <w:pPr>
         <w:shd w:val="clear" w:color="auto" w:fill="FFFFFF"/>
-        <w:spacing w:line="360" w:lineRule="atLeast"/>
-        <w:rPr>
-          <w:rFonts w:ascii="Arial" w:eastAsia="Times New Roman" w:hAnsi="Arial" w:cs="Arial"/>
-          <w:color w:val="666666"/>
-          <w:sz w:val="20"/>
-          <w:szCs w:val="20"/>
+        <w:spacing w:line="285" w:lineRule="atLeast"/>
+        <w:rPr>
+          <w:rFonts w:ascii="Arial" w:eastAsia="Times New Roman" w:hAnsi="Arial" w:cs="Arial"/>
+          <w:lang w:eastAsia="ru-RU"/>
+        </w:rPr>
+      </w:pPr>
+    </w:p>
+    <w:p>
+      <w:pPr>
+        <w:shd w:val="clear" w:color="auto" w:fill="FFFFFF"/>
+        <w:spacing w:line="285" w:lineRule="atLeast"/>
+        <w:rPr>
+          <w:rFonts w:ascii="Arial" w:eastAsia="Times New Roman" w:hAnsi="Arial" w:cs="Arial"/>
           <w:lang w:eastAsia="ru-RU"/>
         </w:rPr>
       </w:pPr>
       <w:r>
         <w:rPr>
-          <w:rFonts w:ascii="MS Gothic" w:eastAsia="MS Gothic" w:hAnsi="MS Gothic" w:cs="MS Gothic" w:hint="eastAsia"/>
-          <w:color w:val="666666"/>
-          <w:sz w:val="20"/>
-          <w:szCs w:val="20"/>
-          <w:lang w:eastAsia="ru-RU"/>
-        </w:rPr>
-        <w:t>★</w:t>
-      </w:r>
-      <w:r>
-        <w:rPr>
-          <w:rFonts w:ascii="Arial" w:eastAsia="Times New Roman" w:hAnsi="Arial" w:cs="Arial"/>
-          <w:color w:val="666666"/>
-          <w:sz w:val="20"/>
-          <w:szCs w:val="20"/>
-          <w:lang w:eastAsia="ru-RU"/>
-        </w:rPr>
-        <w:t xml:space="preserve"> Участвуйте в викторинах</w:t>
-      </w:r>
-      <w:proofErr w:type="gramStart"/>
-      <w:r>
-        <w:rPr>
-          <w:rFonts w:ascii="Arial" w:eastAsia="Times New Roman" w:hAnsi="Arial" w:cs="Arial"/>
-          <w:color w:val="666666"/>
-          <w:sz w:val="20"/>
-          <w:szCs w:val="20"/>
-          <w:lang w:eastAsia="ru-RU"/>
-        </w:rPr>
-        <w:br/>
-        <w:t>В</w:t>
-      </w:r>
-      <w:proofErr w:type="gramEnd"/>
-      <w:r>
-        <w:rPr>
-          <w:rFonts w:ascii="Arial" w:eastAsia="Times New Roman" w:hAnsi="Arial" w:cs="Arial"/>
-          <w:color w:val="666666"/>
-          <w:sz w:val="20"/>
-          <w:szCs w:val="20"/>
-          <w:lang w:eastAsia="ru-RU"/>
-        </w:rPr>
-        <w:t xml:space="preserve"> некоторые сюжеты дня включены игровые, состязательные компоненты, викторины и пр.</w:t>
+          <w:rFonts w:ascii="Arial" w:eastAsia="Times New Roman" w:hAnsi="Arial" w:cs="Arial"/>
+          <w:lang w:eastAsia="ru-RU"/>
+        </w:rPr>
+        <w:t>SEO: цари, императоры, хронология, Россия, короли, правление, короны, древо, история</w:t>
       </w:r>
     </w:p>
     <w:p>
       <w:pPr>
-        <w:shd w:val="clear" w:color="auto" w:fill="FFFFFF"/>
-        <w:spacing w:line="360" w:lineRule="atLeast"/>
-        <w:rPr>
-          <w:rFonts w:ascii="Arial" w:eastAsia="Times New Roman" w:hAnsi="Arial" w:cs="Arial"/>
-          <w:color w:val="666666"/>
-          <w:sz w:val="20"/>
-          <w:szCs w:val="20"/>
-          <w:lang w:eastAsia="ru-RU"/>
-        </w:rPr>
-      </w:pPr>
-      <w:r>
-        <w:rPr>
-          <w:rFonts w:ascii="MS Gothic" w:eastAsia="MS Gothic" w:hAnsi="MS Gothic" w:cs="MS Gothic" w:hint="eastAsia"/>
-          <w:color w:val="666666"/>
-          <w:sz w:val="20"/>
-          <w:szCs w:val="20"/>
-          <w:lang w:eastAsia="ru-RU"/>
-        </w:rPr>
-        <w:t>★</w:t>
-      </w:r>
-      <w:r>
-        <w:rPr>
-          <w:rFonts w:ascii="Arial" w:eastAsia="Times New Roman" w:hAnsi="Arial" w:cs="Arial"/>
-          <w:color w:val="666666"/>
-          <w:sz w:val="20"/>
-          <w:szCs w:val="20"/>
-          <w:lang w:eastAsia="ru-RU"/>
-        </w:rPr>
-        <w:t xml:space="preserve"> </w:t>
-      </w:r>
-      <w:proofErr w:type="gramStart"/>
-      <w:r>
-        <w:rPr>
-          <w:rFonts w:ascii="Arial" w:eastAsia="Times New Roman" w:hAnsi="Arial" w:cs="Arial"/>
-          <w:color w:val="666666"/>
-          <w:sz w:val="20"/>
-          <w:szCs w:val="20"/>
-          <w:lang w:eastAsia="ru-RU"/>
-        </w:rPr>
-        <w:t>Поделитесь с друзьями </w:t>
-      </w:r>
-      <w:r>
-        <w:rPr>
-          <w:rFonts w:ascii="Arial" w:eastAsia="Times New Roman" w:hAnsi="Arial" w:cs="Arial"/>
-          <w:color w:val="666666"/>
-          <w:sz w:val="20"/>
-          <w:szCs w:val="20"/>
-          <w:lang w:eastAsia="ru-RU"/>
-        </w:rPr>
-        <w:br/>
-        <w:t>Календарь дает</w:t>
-      </w:r>
-      <w:proofErr w:type="gramEnd"/>
-      <w:r>
-        <w:rPr>
-          <w:rFonts w:ascii="Arial" w:eastAsia="Times New Roman" w:hAnsi="Arial" w:cs="Arial"/>
-          <w:color w:val="666666"/>
-          <w:sz w:val="20"/>
-          <w:szCs w:val="20"/>
-          <w:lang w:eastAsia="ru-RU"/>
-        </w:rPr>
-        <w:t xml:space="preserve"> возможность поделиться с друзьями интересными фактами.</w:t>
-      </w:r>
-    </w:p>
-    <w:p>
-      <w:pPr>
-        <w:shd w:val="clear" w:color="auto" w:fill="FFFFFF"/>
-        <w:spacing w:line="360" w:lineRule="atLeast"/>
-        <w:rPr>
-          <w:rFonts w:ascii="MS Gothic" w:eastAsia="MS Gothic" w:hAnsi="MS Gothic" w:cs="MS Gothic"/>
-          <w:color w:val="666666"/>
-          <w:sz w:val="20"/>
-          <w:szCs w:val="20"/>
-          <w:lang w:val="en-US" w:eastAsia="ru-RU"/>
-        </w:rPr>
-      </w:pPr>
-    </w:p>
-    <w:p>
-      <w:pPr>
-        <w:shd w:val="clear" w:color="auto" w:fill="FFFFFF"/>
-        <w:spacing w:line="360" w:lineRule="atLeast"/>
-        <w:rPr>
-          <w:rFonts w:ascii="Arial" w:eastAsia="Times New Roman" w:hAnsi="Arial" w:cs="Arial"/>
-          <w:color w:val="666666"/>
-          <w:sz w:val="20"/>
-          <w:szCs w:val="20"/>
-          <w:lang w:eastAsia="ru-RU"/>
-        </w:rPr>
-      </w:pPr>
-      <w:r>
-        <w:rPr>
-          <w:rFonts w:ascii="Arial" w:eastAsia="Times New Roman" w:hAnsi="Arial" w:cs="Arial"/>
-          <w:color w:val="666666"/>
-          <w:sz w:val="20"/>
-          <w:szCs w:val="20"/>
-          <w:lang w:eastAsia="ru-RU"/>
-        </w:rPr>
-        <w:t>Проект развивается. Скучно не будет. Следите за обновлениями.</w:t>
-      </w:r>
-    </w:p>
-    <w:p>
-      <w:pPr>
-        <w:shd w:val="clear" w:color="auto" w:fill="FFFFFF"/>
-        <w:spacing w:line="360" w:lineRule="atLeast"/>
-        <w:rPr>
-          <w:rFonts w:ascii="Arial" w:eastAsia="Times New Roman" w:hAnsi="Arial" w:cs="Arial"/>
-          <w:color w:val="666666"/>
-          <w:sz w:val="20"/>
-          <w:szCs w:val="20"/>
-          <w:lang w:val="en-US" w:eastAsia="ru-RU"/>
-        </w:rPr>
-      </w:pPr>
-    </w:p>
-    <w:p>
-      <w:pPr>
-        <w:shd w:val="clear" w:color="auto" w:fill="FFFFFF"/>
-        <w:spacing w:line="360" w:lineRule="atLeast"/>
-        <w:rPr>
-          <w:rFonts w:ascii="Arial" w:eastAsia="Times New Roman" w:hAnsi="Arial" w:cs="Arial"/>
-          <w:color w:val="666666"/>
-          <w:sz w:val="20"/>
-          <w:szCs w:val="20"/>
-          <w:lang w:val="en-US" w:eastAsia="ru-RU"/>
-        </w:rPr>
-      </w:pPr>
-      <w:r>
-        <w:rPr>
-          <w:rFonts w:ascii="Arial" w:eastAsia="Times New Roman" w:hAnsi="Arial" w:cs="Arial"/>
-          <w:color w:val="666666"/>
-          <w:sz w:val="20"/>
-          <w:szCs w:val="20"/>
-          <w:lang w:eastAsia="ru-RU"/>
-        </w:rPr>
-        <w:t xml:space="preserve">Уважаемые пользователи, к сожалению, в </w:t>
-      </w:r>
-      <w:proofErr w:type="spellStart"/>
-      <w:r>
-        <w:rPr>
-          <w:rFonts w:ascii="Arial" w:eastAsia="Times New Roman" w:hAnsi="Arial" w:cs="Arial"/>
-          <w:color w:val="666666"/>
-          <w:sz w:val="20"/>
-          <w:szCs w:val="20"/>
-          <w:lang w:val="en-US" w:eastAsia="ru-RU"/>
-        </w:rPr>
-        <w:t>AppStore</w:t>
-      </w:r>
-      <w:proofErr w:type="spellEnd"/>
-      <w:r>
-        <w:rPr>
-          <w:rFonts w:ascii="Arial" w:eastAsia="Times New Roman" w:hAnsi="Arial" w:cs="Arial"/>
-          <w:color w:val="666666"/>
-          <w:sz w:val="20"/>
-          <w:szCs w:val="20"/>
-          <w:lang w:eastAsia="ru-RU"/>
-        </w:rPr>
-        <w:t xml:space="preserve"> не предусмотрен механизм обратно связи. По этой причине в программе предусмотрена поддержка пользователей: зайдите в меню «I» и напишите о своей проблеме или пожелании и мы обязательно Вам ответим.</w:t>
-      </w:r>
-    </w:p>
-    <w:p>
-      <w:pPr>
-        <w:shd w:val="clear" w:color="auto" w:fill="FFFFFF"/>
-        <w:spacing w:line="360" w:lineRule="atLeast"/>
-        <w:rPr>
-          <w:rFonts w:ascii="Arial" w:eastAsia="Times New Roman" w:hAnsi="Arial" w:cs="Arial"/>
-          <w:color w:val="666666"/>
-          <w:sz w:val="20"/>
-          <w:szCs w:val="20"/>
-          <w:lang w:val="en-US" w:eastAsia="ru-RU"/>
-        </w:rPr>
-      </w:pPr>
-    </w:p>
-    <w:p>
-      <w:pPr>
-        <w:shd w:val="clear" w:color="auto" w:fill="FFFFFF"/>
-        <w:spacing w:line="360" w:lineRule="atLeast"/>
-        <w:rPr>
-          <w:rFonts w:ascii="Arial" w:eastAsia="Times New Roman" w:hAnsi="Arial" w:cs="Arial"/>
-          <w:color w:val="666666"/>
-          <w:sz w:val="20"/>
-          <w:szCs w:val="20"/>
-          <w:lang w:eastAsia="ru-RU"/>
-        </w:rPr>
-      </w:pPr>
-      <w:proofErr w:type="gramStart"/>
-      <w:r>
-        <w:rPr>
-          <w:rFonts w:ascii="Arial" w:eastAsia="Times New Roman" w:hAnsi="Arial" w:cs="Arial"/>
-          <w:color w:val="666666"/>
-          <w:sz w:val="20"/>
-          <w:szCs w:val="20"/>
-          <w:lang w:eastAsia="ru-RU"/>
-        </w:rPr>
-        <w:t>SEO: календарь, фривольный, ежедневник, именины, приметы, народный, церковный, праздники, анекдоты, шутки, юмор, история</w:t>
-      </w:r>
-      <w:proofErr w:type="gramEnd"/>
+        <w:rPr>
+          <w:rFonts w:ascii="Arial" w:hAnsi="Arial" w:cs="Arial"/>
+        </w:rPr>
+      </w:pPr>
     </w:p>
     <w:p>
       <w:bookmarkStart w:id="0" w:name="_GoBack"/>

</xml_diff>